<commit_message>
starting new scene for sample game, updates to GDD
</commit_message>
<xml_diff>
--- a/Documentation/GDD.docx
+++ b/Documentation/GDD.docx
@@ -787,7 +787,13 @@
         <w:t>Badges</w:t>
       </w:r>
       <w:r>
-        <w:t xml:space="preserve"> are provided as a reward to students upon completion of challenges. Their primary use is to gamify progression through Science Warp’s content. Student accounts will include a “badge book” which will allow </w:t>
+        <w:t xml:space="preserve"> are provided as a reward to students upon completion of </w:t>
+      </w:r>
+      <w:r>
+        <w:t>units</w:t>
+      </w:r>
+      <w:r>
+        <w:t xml:space="preserve">. Their primary use is to gamify progression through Science Warp’s content. Student accounts will include a “badge book” which will allow </w:t>
       </w:r>
       <w:r>
         <w:t>each student</w:t>
@@ -832,7 +838,15 @@
     <w:p>
       <w:r>
         <w:lastRenderedPageBreak/>
-        <w:t>Upon completion of a unit, students should be offered a pop-up that congratulates them for successfully completing the challenge and indicates which challenges have been unlocked and which are one step closer to being unlocked.</w:t>
+        <w:t>Upon completion of a unit, students should be offered a pop-up that congratulates them for successfully completing the challenge</w:t>
+      </w:r>
+      <w:r>
+        <w:t>, awards them a badge,</w:t>
+      </w:r>
+      <w:bookmarkStart w:id="10" w:name="_GoBack"/>
+      <w:bookmarkEnd w:id="10"/>
+      <w:r>
+        <w:t xml:space="preserve"> and indicates which challenges have been unlocked and which are one step closer to being unlocked.</w:t>
       </w:r>
     </w:p>
     <w:p>
@@ -870,11 +884,11 @@
       <w:pPr>
         <w:pStyle w:val="Heading2"/>
       </w:pPr>
-      <w:bookmarkStart w:id="10" w:name="_Toc12869903"/>
+      <w:bookmarkStart w:id="11" w:name="_Toc12869903"/>
       <w:r>
         <w:t>Challenges</w:t>
       </w:r>
-      <w:bookmarkEnd w:id="10"/>
+      <w:bookmarkEnd w:id="11"/>
     </w:p>
     <w:p>
       <w:r>
@@ -897,18 +911,24 @@
     </w:p>
     <w:p>
       <w:r>
-        <w:t xml:space="preserve">Badges should be designed as circular images in a .png file with a transparent background and a pixel resolution of 1024x1024. Badges should use vector-style art and can draw inspiration from such visual work as NASA mission patches. Each badge design should accurately convey the challenge required to earn it. </w:t>
+        <w:t xml:space="preserve">Badges should be designed as circular images in a .png file with a transparent background and a pixel resolution of 1024x1024. Badges should use vector-style art and can draw inspiration from such visual work as NASA mission patches. Each badge design should accurately convey the </w:t>
+      </w:r>
+      <w:r>
+        <w:t>topic mastery</w:t>
+      </w:r>
+      <w:r>
+        <w:t xml:space="preserve"> required to earn it. </w:t>
       </w:r>
     </w:p>
     <w:p>
       <w:pPr>
         <w:pStyle w:val="Heading1"/>
       </w:pPr>
-      <w:bookmarkStart w:id="11" w:name="_Toc12872192"/>
+      <w:bookmarkStart w:id="12" w:name="_Toc12872192"/>
       <w:r>
         <w:t>Units</w:t>
       </w:r>
-      <w:bookmarkEnd w:id="11"/>
+      <w:bookmarkEnd w:id="12"/>
     </w:p>
     <w:p>
       <w:pPr>
@@ -1106,13 +1126,7 @@
     </w:p>
     <w:p>
       <w:r>
-        <w:t xml:space="preserve">Description of </w:t>
-      </w:r>
-      <w:r>
-        <w:t>weather</w:t>
-      </w:r>
-      <w:r>
-        <w:t xml:space="preserve"> unit, including requirements, concepts presented, and included animations and activities</w:t>
+        <w:t>Description of weather unit, including requirements, concepts presented, and included animations and activities</w:t>
       </w:r>
       <w:r>
         <w:t>. See “Force” for formatting.</w:t>
@@ -1128,16 +1142,29 @@
     </w:p>
     <w:p>
       <w:r>
-        <w:t xml:space="preserve">Description of </w:t>
-      </w:r>
-      <w:r>
-        <w:t>buoyancy</w:t>
-      </w:r>
-      <w:r>
-        <w:t xml:space="preserve"> unit, including requirements, concepts presented, and included animations and activities</w:t>
-      </w:r>
-      <w:r>
-        <w:t xml:space="preserve">. </w:t>
+        <w:t>Description of buoyancy unit, including requirements, concepts presented, and included animations and activities</w:t>
+      </w:r>
+      <w:r>
+        <w:t>. See “Force” for formatting.</w:t>
+      </w:r>
+    </w:p>
+    <w:p>
+      <w:pPr>
+        <w:pStyle w:val="Heading2"/>
+      </w:pPr>
+      <w:r>
+        <w:t>Contour Maps</w:t>
+      </w:r>
+    </w:p>
+    <w:p>
+      <w:r>
+        <w:t>Description of contour maps unit, including requirements, concepts presented, and included animations and activities</w:t>
+      </w:r>
+      <w:r>
+        <w:t>.</w:t>
+      </w:r>
+      <w:r>
+        <w:t xml:space="preserve"> </w:t>
       </w:r>
       <w:r>
         <w:t>See “Force” for formatting.</w:t>
@@ -1148,63 +1175,26 @@
         <w:pStyle w:val="Heading2"/>
       </w:pPr>
       <w:r>
-        <w:t>Contour Maps</w:t>
-      </w:r>
-    </w:p>
-    <w:p>
-      <w:r>
-        <w:t xml:space="preserve">Description of </w:t>
-      </w:r>
-      <w:r>
-        <w:t>contour maps</w:t>
-      </w:r>
-      <w:r>
-        <w:t xml:space="preserve"> unit, including requirements, concepts presented, and included animations and activities</w:t>
-      </w:r>
-      <w:r>
-        <w:t>.</w:t>
-      </w:r>
-      <w:r>
-        <w:t xml:space="preserve"> </w:t>
-      </w:r>
-      <w:r>
-        <w:t>See “Force” for formatting.</w:t>
-      </w:r>
-    </w:p>
-    <w:p>
-      <w:pPr>
-        <w:pStyle w:val="Heading2"/>
-      </w:pPr>
-      <w:r>
         <w:t>Vectors</w:t>
       </w:r>
     </w:p>
     <w:p>
       <w:r>
-        <w:t xml:space="preserve">Description of </w:t>
-      </w:r>
-      <w:r>
-        <w:t>vectors</w:t>
-      </w:r>
-      <w:r>
-        <w:t xml:space="preserve"> unit, including requirements, concepts presented, and included animations and activities</w:t>
-      </w:r>
-      <w:r>
-        <w:t xml:space="preserve">. </w:t>
-      </w:r>
-      <w:r>
-        <w:t>See “Force” for formatting.</w:t>
+        <w:t>Description of vectors unit, including requirements, concepts presented, and included animations and activities</w:t>
+      </w:r>
+      <w:r>
+        <w:t>. See “Force” for formatting.</w:t>
       </w:r>
     </w:p>
     <w:p>
       <w:pPr>
         <w:pStyle w:val="Heading1"/>
       </w:pPr>
-      <w:bookmarkStart w:id="12" w:name="_Toc12872193"/>
+      <w:bookmarkStart w:id="13" w:name="_Toc12872193"/>
       <w:r>
         <w:t>Challenges</w:t>
       </w:r>
-      <w:bookmarkEnd w:id="12"/>
+      <w:bookmarkEnd w:id="13"/>
     </w:p>
     <w:p>
       <w:pPr>
@@ -1259,8 +1249,8 @@
       <w:pPr>
         <w:pStyle w:val="Heading1"/>
       </w:pPr>
-      <w:bookmarkStart w:id="13" w:name="_Toc12869904"/>
       <w:bookmarkStart w:id="14" w:name="_Toc12872194"/>
+      <w:bookmarkStart w:id="15" w:name="_Toc12869904"/>
       <w:r>
         <w:t>Asset Design Guidelines</w:t>
       </w:r>
@@ -1308,18 +1298,16 @@
       <w:r>
         <w:t>do so.</w:t>
       </w:r>
-      <w:bookmarkStart w:id="15" w:name="_GoBack"/>
+    </w:p>
+    <w:p>
+      <w:pPr>
+        <w:pStyle w:val="Heading1"/>
+      </w:pPr>
+      <w:bookmarkStart w:id="16" w:name="_Toc12872195"/>
+      <w:r>
+        <w:t>Site Branding and UI</w:t>
+      </w:r>
       <w:bookmarkEnd w:id="15"/>
-    </w:p>
-    <w:p>
-      <w:pPr>
-        <w:pStyle w:val="Heading1"/>
-      </w:pPr>
-      <w:bookmarkStart w:id="16" w:name="_Toc12872195"/>
-      <w:r>
-        <w:t>Site Branding and UI</w:t>
-      </w:r>
-      <w:bookmarkEnd w:id="13"/>
       <w:bookmarkEnd w:id="16"/>
     </w:p>
     <w:p>
@@ -2181,6 +2169,7 @@
     <w:lsdException w:name="HTML Sample" w:semiHidden="1" w:unhideWhenUsed="1"/>
     <w:lsdException w:name="HTML Typewriter" w:semiHidden="1" w:unhideWhenUsed="1"/>
     <w:lsdException w:name="HTML Variable" w:semiHidden="1" w:unhideWhenUsed="1"/>
+    <w:lsdException w:name="Normal Table" w:semiHidden="1" w:unhideWhenUsed="1"/>
     <w:lsdException w:name="annotation subject" w:semiHidden="1" w:unhideWhenUsed="1"/>
     <w:lsdException w:name="No List" w:semiHidden="1" w:unhideWhenUsed="1"/>
     <w:lsdException w:name="Outline List 1" w:semiHidden="1" w:unhideWhenUsed="1"/>
@@ -2227,8 +2216,10 @@
     <w:lsdException w:name="Table Subtle 2" w:semiHidden="1" w:unhideWhenUsed="1"/>
     <w:lsdException w:name="Table Web 1" w:semiHidden="1" w:unhideWhenUsed="1"/>
     <w:lsdException w:name="Table Web 2" w:semiHidden="1" w:unhideWhenUsed="1"/>
+    <w:lsdException w:name="Table Web 3" w:semiHidden="1" w:unhideWhenUsed="1"/>
     <w:lsdException w:name="Balloon Text" w:semiHidden="1" w:unhideWhenUsed="1"/>
     <w:lsdException w:name="Table Grid" w:uiPriority="39"/>
+    <w:lsdException w:name="Table Theme" w:semiHidden="1" w:unhideWhenUsed="1"/>
     <w:lsdException w:name="Placeholder Text" w:semiHidden="1"/>
     <w:lsdException w:name="No Spacing" w:uiPriority="1" w:qFormat="1"/>
     <w:lsdException w:name="Light Shading" w:uiPriority="60"/>
@@ -3146,7 +3137,7 @@
 </file>
 
 <file path=customXml/itemProps1.xml><?xml version="1.0" encoding="utf-8"?>
-<ds:datastoreItem xmlns:ds="http://schemas.openxmlformats.org/officeDocument/2006/customXml" ds:itemID="{8EF13900-C51B-4011-AF92-4AEF592C6B8A}">
+<ds:datastoreItem xmlns:ds="http://schemas.openxmlformats.org/officeDocument/2006/customXml" ds:itemID="{58F06DE2-3B37-4BB8-90E2-1144895983E5}">
   <ds:schemaRefs>
     <ds:schemaRef ds:uri="http://schemas.openxmlformats.org/officeDocument/2006/bibliography"/>
   </ds:schemaRefs>

</xml_diff>

<commit_message>
GDD updates reflecting new pivot, new toon shaders, sandbox scene for DPT
</commit_message>
<xml_diff>
--- a/Documentation/GDD.docx
+++ b/Documentation/GDD.docx
@@ -326,7 +326,14 @@
             <w:rStyle w:val="Hyperlink"/>
             <w:noProof/>
           </w:rPr>
-          <w:t>Challenges</w:t>
+          <w:t>Game</w:t>
+        </w:r>
+        <w:r>
+          <w:rPr>
+            <w:rStyle w:val="Hyperlink"/>
+            <w:noProof/>
+          </w:rPr>
+          <w:t>s</w:t>
         </w:r>
         <w:r>
           <w:rPr>
@@ -638,17 +645,36 @@
         <w:t>units</w:t>
       </w:r>
       <w:r>
-        <w:t xml:space="preserve">, which are used to prepare students to complete </w:t>
+        <w:t xml:space="preserve">, which </w:t>
+      </w:r>
+      <w:r>
+        <w:t>offer additional material on science concepts that help students to increase their proficiency at the site’s</w:t>
+      </w:r>
+      <w:r>
+        <w:t xml:space="preserve"> </w:t>
       </w:r>
       <w:r>
         <w:rPr>
           <w:b/>
           <w:bCs/>
         </w:rPr>
-        <w:t>challenges</w:t>
-      </w:r>
-      <w:r>
-        <w:t xml:space="preserve">. Successful completion of a challenge rewards the student with a </w:t>
+        <w:t>Game</w:t>
+      </w:r>
+      <w:r>
+        <w:rPr>
+          <w:b/>
+          <w:bCs/>
+        </w:rPr>
+        <w:t>s</w:t>
+      </w:r>
+      <w:r>
+        <w:t xml:space="preserve">. Successful completion of a </w:t>
+      </w:r>
+      <w:r>
+        <w:t>Game</w:t>
+      </w:r>
+      <w:r>
+        <w:t xml:space="preserve"> rewards the student with a </w:t>
       </w:r>
       <w:r>
         <w:rPr>
@@ -680,7 +706,13 @@
         <w:t>Units</w:t>
       </w:r>
       <w:r>
-        <w:t xml:space="preserve"> cover an individual science concept, such as forces, weather maps, or vectors. These items include both text and supporting animations and activities to teach and reinforce these individual concepts.</w:t>
+        <w:t xml:space="preserve"> cover an individual science concept, such as forces, weather maps, or vectors</w:t>
+      </w:r>
+      <w:r>
+        <w:t>, that support students’ abilities to complete challenges presented in Games</w:t>
+      </w:r>
+      <w:r>
+        <w:t>. These items include both text and supporting animations and activities to teach and reinforce these individual concepts.</w:t>
       </w:r>
     </w:p>
     <w:p>
@@ -690,7 +722,7 @@
     </w:p>
     <w:p>
       <w:r>
-        <w:t xml:space="preserve">Each unit includes a concluding activity that tests the student’s comprehension of the material covered. </w:t>
+        <w:t xml:space="preserve">Each unit includes a concluding activity. </w:t>
       </w:r>
     </w:p>
     <w:p>
@@ -724,19 +756,29 @@
         <w:t>concluding activity</w:t>
       </w:r>
       <w:r>
-        <w:t xml:space="preserve"> is placed at the end of each unit and includes a “pass” condition that must be reached. For example, the concluding activity for the Force unit has a pass condition of getting each type of fruit into a basket.</w:t>
+        <w:t xml:space="preserve"> is placed at the end of each</w:t>
+      </w:r>
+      <w:r>
+        <w:t xml:space="preserve"> unit</w:t>
+      </w:r>
+      <w:r>
+        <w:t xml:space="preserve">. For example, the concluding activity for the Force unit </w:t>
+      </w:r>
+      <w:r>
+        <w:t>allows students to launch several types</w:t>
+      </w:r>
+      <w:r>
+        <w:t xml:space="preserve"> of fruit into a</w:t>
+      </w:r>
+      <w:r>
+        <w:t xml:space="preserve"> moving</w:t>
+      </w:r>
+      <w:r>
+        <w:t xml:space="preserve"> basket.</w:t>
       </w:r>
       <w:r>
         <w:t xml:space="preserve"> </w:t>
       </w:r>
-      <w:r>
-        <w:t>Successful completion of this activity marks the unit as complete for the student.</w:t>
-      </w:r>
-    </w:p>
-    <w:p>
-      <w:r>
-        <w:t>Names of challenges are capitalized (e.g. “Sailboat Challenge”).</w:t>
-      </w:r>
     </w:p>
     <w:p>
       <w:pPr>
@@ -744,7 +786,10 @@
       </w:pPr>
       <w:bookmarkStart w:id="5" w:name="_Toc12869899"/>
       <w:r>
-        <w:t>Challenges</w:t>
+        <w:t>Game</w:t>
+      </w:r>
+      <w:r>
+        <w:t>s</w:t>
       </w:r>
       <w:bookmarkEnd w:id="5"/>
     </w:p>
@@ -754,18 +799,35 @@
           <w:b/>
           <w:bCs/>
         </w:rPr>
-        <w:t>Challenges</w:t>
-      </w:r>
-      <w:r>
-        <w:t xml:space="preserve"> allow students to practice what they have learned by completing units. Each challenge must be unlocked by successful completion of the related units. For example, to unlock the Sailboat Challenge, students must complete units on weather, force, buoyancy, vectors, and contour maps.</w:t>
-      </w:r>
-    </w:p>
-    <w:p>
-      <w:r>
-        <w:t>Challenges are game</w:t>
-      </w:r>
-      <w:r>
-        <w:t>s that require mastery of the topics covered in the prerequisite units. For example, the Sailboat Challenge will include weather/air pressure visualizations, wind force visualizations, and vector indications to assist students in completion of the game’s goal.</w:t>
+        <w:t>Game</w:t>
+      </w:r>
+      <w:r>
+        <w:rPr>
+          <w:b/>
+          <w:bCs/>
+        </w:rPr>
+        <w:t>s</w:t>
+      </w:r>
+      <w:r>
+        <w:t xml:space="preserve"> allow students to practice what they have learned</w:t>
+      </w:r>
+      <w:r>
+        <w:t>, or provide a fun introduction to concepts which students</w:t>
+      </w:r>
+      <w:r>
+        <w:t xml:space="preserve"> can then explore more deeply</w:t>
+      </w:r>
+      <w:r>
+        <w:t xml:space="preserve">. For example, the Sailboat </w:t>
+      </w:r>
+      <w:r>
+        <w:t>Game</w:t>
+      </w:r>
+      <w:r>
+        <w:t xml:space="preserve"> will include weather/air pressure visualizations, wind force visualizations, and vector indications to assist students in completion of the game’s goal.</w:t>
+      </w:r>
+      <w:r>
+        <w:t xml:space="preserve"> </w:t>
       </w:r>
     </w:p>
     <w:p>
@@ -799,7 +861,13 @@
         <w:t>each student</w:t>
       </w:r>
       <w:r>
-        <w:t xml:space="preserve"> to visualize the challenges they have completed and explore additional </w:t>
+        <w:t xml:space="preserve"> to visualize the </w:t>
+      </w:r>
+      <w:r>
+        <w:t>Game</w:t>
+      </w:r>
+      <w:r>
+        <w:t xml:space="preserve">s they have completed and explore additional </w:t>
       </w:r>
       <w:r>
         <w:t>content which has yet to be learned.</w:t>
@@ -832,103 +900,92 @@
         <w:t xml:space="preserve">Units should include no more than three sentences of text in between animations or activities, and all written text should be at grade level for the target grade (for example, a third-grade level unit should be at or below a third-grade reading level). </w:t>
       </w:r>
       <w:r>
-        <w:t>Each unit should include a concluding activity which has a “pass” condition; upon a student reaching this condition, they are considered to have completed the unit.</w:t>
-      </w:r>
-    </w:p>
-    <w:p>
+        <w:t>Each unit should include a concluding activity</w:t>
+      </w:r>
+      <w:r>
+        <w:t>.</w:t>
+      </w:r>
+    </w:p>
+    <w:p>
+      <w:r>
+        <w:t xml:space="preserve">Each Unit will have its own document </w:t>
+      </w:r>
+      <w:r>
+        <w:t xml:space="preserve">separate from this GDD </w:t>
+      </w:r>
+      <w:r>
+        <w:t>that includes the text presented and an indication of a student’s progression through the lesson (order of text items, unit animations, and unit activities, as well as the concluding activity).</w:t>
+      </w:r>
+    </w:p>
+    <w:p>
+      <w:pPr>
+        <w:pStyle w:val="Heading2"/>
+      </w:pPr>
       <w:r>
         <w:lastRenderedPageBreak/>
-        <w:t>Upon completion of a unit, students should be offered a pop-up that congratulates them for successfully completing the challenge</w:t>
-      </w:r>
-      <w:r>
-        <w:t>, awards them a badge,</w:t>
-      </w:r>
-      <w:bookmarkStart w:id="10" w:name="_GoBack"/>
+        <w:t>Unit Animations</w:t>
+      </w:r>
+    </w:p>
+    <w:p>
+      <w:r>
+        <w:t>Unit animations should remain consistent in style throughout all units and should be used to illustrate individual concepts covered by the text of the unit. Unit animations should not attempt to cover more than one small concept at a time. When a character is necessary, Unit animations should feature the site robot.</w:t>
+      </w:r>
+    </w:p>
+    <w:p>
+      <w:pPr>
+        <w:pStyle w:val="Heading2"/>
+      </w:pPr>
+      <w:r>
+        <w:t>Unit activities</w:t>
+      </w:r>
+    </w:p>
+    <w:p>
+      <w:r>
+        <w:t>Unit activities should highlight individual concepts covered as part of the unit. For example, activities in the Force unit allow students to experiment with individual aspects of the topic covered, including the different effects of the same force on object of different mass.</w:t>
+      </w:r>
+    </w:p>
+    <w:p>
+      <w:pPr>
+        <w:pStyle w:val="Heading2"/>
+      </w:pPr>
+      <w:bookmarkStart w:id="10" w:name="_Toc12869903"/>
+      <w:r>
+        <w:t>Game</w:t>
+      </w:r>
+      <w:r>
+        <w:t>s</w:t>
+      </w:r>
       <w:bookmarkEnd w:id="10"/>
-      <w:r>
-        <w:t xml:space="preserve"> and indicates which challenges have been unlocked and which are one step closer to being unlocked.</w:t>
-      </w:r>
-    </w:p>
-    <w:p>
-      <w:r>
-        <w:t>Each Unit will have its own document that includes the text presented and an indication of a student’s progression through the lesson (order of text items, unit animations, and unit activities, as well as the concluding activity).</w:t>
-      </w:r>
-    </w:p>
-    <w:p>
-      <w:pPr>
-        <w:pStyle w:val="Heading2"/>
-      </w:pPr>
-      <w:r>
-        <w:t>Unit Animations</w:t>
-      </w:r>
-    </w:p>
-    <w:p>
-      <w:r>
-        <w:t>Unit animations should remain consistent in style throughout all units and should be used to illustrate individual concepts covered by the text of the unit. Unit animations should not attempt to cover more than one small concept at a time. When a character is necessary, Unit animations should feature the site robot.</w:t>
-      </w:r>
-    </w:p>
-    <w:p>
-      <w:pPr>
-        <w:pStyle w:val="Heading2"/>
-      </w:pPr>
-      <w:r>
-        <w:t>Unit activities</w:t>
-      </w:r>
-    </w:p>
-    <w:p>
-      <w:r>
-        <w:t>Unit activities should highlight individual concepts covered as part of the unit. For example, activities in the Force unit allow students to experiment with individual aspects of the topic covered, including the different effects of the same force on object of different mass.</w:t>
-      </w:r>
-    </w:p>
-    <w:p>
-      <w:pPr>
-        <w:pStyle w:val="Heading2"/>
-      </w:pPr>
-      <w:bookmarkStart w:id="11" w:name="_Toc12869903"/>
-      <w:r>
-        <w:t>Challenges</w:t>
+    </w:p>
+    <w:p>
+      <w:r>
+        <w:t>Game</w:t>
+      </w:r>
+      <w:r>
+        <w:t xml:space="preserve">s </w:t>
+      </w:r>
+      <w:r>
+        <w:t>should make adequate use of all topics covered in prerequisite</w:t>
+      </w:r>
+      <w:r>
+        <w:t xml:space="preserve"> units, ensuring that requiring completion of such units is meaningful to successful completion of the </w:t>
+      </w:r>
+      <w:r>
+        <w:t>Game</w:t>
+      </w:r>
+      <w:r>
+        <w:t>.</w:t>
+      </w:r>
+    </w:p>
+    <w:p>
+      <w:pPr>
+        <w:pStyle w:val="Heading1"/>
+      </w:pPr>
+      <w:bookmarkStart w:id="11" w:name="_Toc12872192"/>
+      <w:r>
+        <w:t>Units</w:t>
       </w:r>
       <w:bookmarkEnd w:id="11"/>
-    </w:p>
-    <w:p>
-      <w:r>
-        <w:t xml:space="preserve">Challenges </w:t>
-      </w:r>
-      <w:r>
-        <w:t>should make adequate use of all topics covered in prerequisite</w:t>
-      </w:r>
-      <w:r>
-        <w:t xml:space="preserve"> units, ensuring that requiring completion of such units is meaningful to successful completion of the challenge.</w:t>
-      </w:r>
-    </w:p>
-    <w:p>
-      <w:pPr>
-        <w:pStyle w:val="Heading2"/>
-      </w:pPr>
-      <w:r>
-        <w:t>Badges</w:t>
-      </w:r>
-    </w:p>
-    <w:p>
-      <w:r>
-        <w:t xml:space="preserve">Badges should be designed as circular images in a .png file with a transparent background and a pixel resolution of 1024x1024. Badges should use vector-style art and can draw inspiration from such visual work as NASA mission patches. Each badge design should accurately convey the </w:t>
-      </w:r>
-      <w:r>
-        <w:t>topic mastery</w:t>
-      </w:r>
-      <w:r>
-        <w:t xml:space="preserve"> required to earn it. </w:t>
-      </w:r>
-    </w:p>
-    <w:p>
-      <w:pPr>
-        <w:pStyle w:val="Heading1"/>
-      </w:pPr>
-      <w:bookmarkStart w:id="12" w:name="_Toc12872192"/>
-      <w:r>
-        <w:t>Units</w:t>
-      </w:r>
-      <w:bookmarkEnd w:id="12"/>
     </w:p>
     <w:p>
       <w:pPr>
@@ -1072,7 +1129,6 @@
         </w:numPr>
       </w:pPr>
       <w:r>
-        <w:lastRenderedPageBreak/>
         <w:t>Interactive results</w:t>
       </w:r>
     </w:p>
@@ -1113,7 +1169,7 @@
     </w:p>
     <w:p>
       <w:r>
-        <w:t>The concluding activity for the Force Unit will be a game in which students are asked to launch fruits of different sizes (grape, apple, watermelon) into a basket. The basket will be randomly placed for each launch to prevent students from sharing solutions without learning through experimentation. Each successful launch will earn the student/player a point. Upon reaching a yet-to-be-determined number of points, the “pass” condition will be reached.</w:t>
+        <w:t xml:space="preserve">The concluding activity for the Force Unit will be a game in which students are asked to launch fruits of different sizes (grape, apple, watermelon) into a basket. The basket will be randomly placed for each launch to prevent students from sharing solutions without learning through experimentation. </w:t>
       </w:r>
     </w:p>
     <w:p>
@@ -1137,6 +1193,7 @@
         <w:pStyle w:val="Heading2"/>
       </w:pPr>
       <w:r>
+        <w:lastRenderedPageBreak/>
         <w:t>Buoyancy</w:t>
       </w:r>
     </w:p>
@@ -1190,18 +1247,24 @@
       <w:pPr>
         <w:pStyle w:val="Heading1"/>
       </w:pPr>
-      <w:bookmarkStart w:id="13" w:name="_Toc12872193"/>
-      <w:r>
-        <w:t>Challenges</w:t>
-      </w:r>
-      <w:bookmarkEnd w:id="13"/>
+      <w:bookmarkStart w:id="12" w:name="_Toc12872193"/>
+      <w:r>
+        <w:t>Game</w:t>
+      </w:r>
+      <w:r>
+        <w:t>s</w:t>
+      </w:r>
+      <w:bookmarkEnd w:id="12"/>
     </w:p>
     <w:p>
       <w:pPr>
         <w:pStyle w:val="Heading2"/>
       </w:pPr>
       <w:r>
-        <w:t>Sailboat Challenge</w:t>
+        <w:t xml:space="preserve">Sailboat </w:t>
+      </w:r>
+      <w:r>
+        <w:t>Game</w:t>
       </w:r>
     </w:p>
     <w:p>
@@ -1219,7 +1282,10 @@
     </w:p>
     <w:p>
       <w:r>
-        <w:t>Description of challenge</w:t>
+        <w:t xml:space="preserve">Description of </w:t>
+      </w:r>
+      <w:r>
+        <w:t>Game</w:t>
       </w:r>
       <w:r>
         <w:t xml:space="preserve"> //TODO - discussion</w:t>
@@ -1249,221 +1315,339 @@
       <w:pPr>
         <w:pStyle w:val="Heading1"/>
       </w:pPr>
-      <w:bookmarkStart w:id="14" w:name="_Toc12872194"/>
-      <w:bookmarkStart w:id="15" w:name="_Toc12869904"/>
+      <w:bookmarkStart w:id="13" w:name="_Toc12872194"/>
+      <w:bookmarkStart w:id="14" w:name="_Toc12869904"/>
       <w:r>
         <w:t>Asset Design Guidelines</w:t>
       </w:r>
+      <w:bookmarkEnd w:id="13"/>
+    </w:p>
+    <w:p>
+      <w:pPr>
+        <w:pStyle w:val="Heading2"/>
+      </w:pPr>
+      <w:r>
+        <w:t>3D Assets</w:t>
+      </w:r>
+    </w:p>
+    <w:p>
+      <w:r>
+        <w:t xml:space="preserve">Three-dimensional assets for </w:t>
+      </w:r>
+      <w:r>
+        <w:t>Game</w:t>
+      </w:r>
+      <w:r>
+        <w:t>s, unit activities, and unit animations should be stylized, fun, and appealing. Modeled objects should be textured with bright colors and be easily readable as recognizable objects from the real world.</w:t>
+      </w:r>
+    </w:p>
+    <w:p>
+      <w:pPr>
+        <w:pStyle w:val="Heading2"/>
+      </w:pPr>
+      <w:r>
+        <w:t>2D Assets</w:t>
+      </w:r>
+    </w:p>
+    <w:p>
+      <w:r>
+        <w:t>2D assets should retain a similar stylistic goal and feature bright colors.</w:t>
+      </w:r>
+    </w:p>
+    <w:p>
+      <w:pPr>
+        <w:pStyle w:val="Heading2"/>
+      </w:pPr>
+      <w:r>
+        <w:t>Animations</w:t>
+      </w:r>
+    </w:p>
+    <w:p>
+      <w:r>
+        <w:t xml:space="preserve">Animations are encouraged to include exaggerated movement and should make use of the Twelve Principles of Animation to </w:t>
+      </w:r>
+      <w:r>
+        <w:t>do so.</w:t>
+      </w:r>
+    </w:p>
+    <w:p>
+      <w:pPr>
+        <w:pStyle w:val="Heading1"/>
+      </w:pPr>
+      <w:bookmarkStart w:id="15" w:name="_Toc12872195"/>
+      <w:r>
+        <w:t>Site Branding and UI</w:t>
+      </w:r>
       <w:bookmarkEnd w:id="14"/>
+      <w:bookmarkEnd w:id="15"/>
     </w:p>
     <w:p>
       <w:pPr>
         <w:pStyle w:val="Heading2"/>
       </w:pPr>
-      <w:r>
-        <w:t>3D Assets</w:t>
-      </w:r>
-    </w:p>
-    <w:p>
-      <w:r>
-        <w:t>Three-dimensional assets for challenges, unit activities, and unit animations should be stylized, fun, and appealing. Modeled objects should be textured with bright colors and be easily readable as recognizable objects from the real world.</w:t>
+      <w:bookmarkStart w:id="16" w:name="_Toc12869905"/>
+      <w:r>
+        <w:t>Site Branding</w:t>
+      </w:r>
+      <w:bookmarkEnd w:id="16"/>
+    </w:p>
+    <w:p>
+      <w:pPr>
+        <w:pStyle w:val="Heading3"/>
+      </w:pPr>
+      <w:bookmarkStart w:id="17" w:name="_Toc12869906"/>
+      <w:r>
+        <w:t>Robot</w:t>
+      </w:r>
+      <w:bookmarkEnd w:id="17"/>
+    </w:p>
+    <w:p>
+      <w:r>
+        <w:t>Robot sketches, design, purpose</w:t>
+      </w:r>
+    </w:p>
+    <w:p>
+      <w:pPr>
+        <w:pStyle w:val="Heading3"/>
+      </w:pPr>
+      <w:bookmarkStart w:id="18" w:name="_Toc12869907"/>
+      <w:r>
+        <w:t>Colors</w:t>
+      </w:r>
+      <w:bookmarkEnd w:id="18"/>
+    </w:p>
+    <w:p>
+      <w:r>
+        <w:t>C</w:t>
+      </w:r>
+      <w:r>
+        <w:t>olors</w:t>
+      </w:r>
+    </w:p>
+    <w:p>
+      <w:pPr>
+        <w:pStyle w:val="Heading3"/>
+      </w:pPr>
+      <w:bookmarkStart w:id="19" w:name="_Toc12869908"/>
+      <w:r>
+        <w:t>Fonts</w:t>
+      </w:r>
+      <w:bookmarkEnd w:id="19"/>
+    </w:p>
+    <w:p>
+      <w:r>
+        <w:t>fonts</w:t>
       </w:r>
     </w:p>
     <w:p>
       <w:pPr>
         <w:pStyle w:val="Heading2"/>
       </w:pPr>
-      <w:r>
-        <w:t>2D Assets</w:t>
-      </w:r>
-    </w:p>
-    <w:p>
-      <w:r>
-        <w:t>2D assets should retain a similar stylistic goal and feature bright colors.</w:t>
-      </w:r>
+      <w:bookmarkStart w:id="20" w:name="_Toc12869909"/>
+      <w:r>
+        <w:lastRenderedPageBreak/>
+        <w:t>UI</w:t>
+      </w:r>
+      <w:bookmarkEnd w:id="20"/>
+    </w:p>
+    <w:p>
+      <w:pPr>
+        <w:pStyle w:val="Heading3"/>
+      </w:pPr>
+      <w:bookmarkStart w:id="21" w:name="_Toc12869910"/>
+      <w:r>
+        <w:t>Design Guidelines</w:t>
+      </w:r>
+      <w:bookmarkEnd w:id="21"/>
+    </w:p>
+    <w:p>
+      <w:r>
+        <w:t>Guidelines</w:t>
+      </w:r>
+    </w:p>
+    <w:p>
+      <w:pPr>
+        <w:pStyle w:val="Heading3"/>
+      </w:pPr>
+      <w:bookmarkStart w:id="22" w:name="_Toc12869911"/>
+      <w:r>
+        <w:t>Mockups</w:t>
+      </w:r>
+      <w:bookmarkEnd w:id="22"/>
+    </w:p>
+    <w:p>
+      <w:r>
+        <w:t>Mockup images here with notes, descriptions, etc.</w:t>
+      </w:r>
+    </w:p>
+    <w:p/>
+    <w:p>
+      <w:pPr>
+        <w:pStyle w:val="Heading1"/>
+      </w:pPr>
+      <w:bookmarkStart w:id="23" w:name="_Toc12869912"/>
+      <w:bookmarkStart w:id="24" w:name="_Toc12872196"/>
+      <w:r>
+        <w:t>References</w:t>
+      </w:r>
+      <w:bookmarkEnd w:id="23"/>
+      <w:bookmarkEnd w:id="24"/>
     </w:p>
     <w:p>
       <w:pPr>
         <w:pStyle w:val="Heading2"/>
       </w:pPr>
+      <w:bookmarkStart w:id="25" w:name="_Toc12869913"/>
+      <w:r>
+        <w:t>Visual Design References</w:t>
+      </w:r>
+      <w:bookmarkEnd w:id="25"/>
+    </w:p>
+    <w:p>
+      <w:r>
+        <w:t>List here.</w:t>
+      </w:r>
+    </w:p>
+    <w:p>
+      <w:pPr>
+        <w:pStyle w:val="Heading2"/>
+      </w:pPr>
+      <w:bookmarkStart w:id="26" w:name="_Toc12869914"/>
+      <w:r>
+        <w:t>Educational References</w:t>
+      </w:r>
+      <w:bookmarkEnd w:id="26"/>
+    </w:p>
+    <w:p>
+      <w:r>
+        <w:t>Will likely include several academic papers. List here.</w:t>
+      </w:r>
+    </w:p>
+    <w:p>
+      <w:pPr>
+        <w:pStyle w:val="Heading2"/>
+      </w:pPr>
+      <w:bookmarkStart w:id="27" w:name="_Toc12869915"/>
+      <w:r>
+        <w:t>Game Design References</w:t>
+      </w:r>
+      <w:bookmarkEnd w:id="27"/>
+    </w:p>
+    <w:p>
+      <w:r>
+        <w:t>Will likely include several academic papers. List here.</w:t>
+      </w:r>
+    </w:p>
+    <w:p>
+      <w:pPr>
+        <w:pStyle w:val="Heading1"/>
+      </w:pPr>
+      <w:r>
+        <w:t>Project File Structure and Guidelines</w:t>
+      </w:r>
+    </w:p>
+    <w:p>
+      <w:r>
+        <w:t>Each subfolder in the Unity project is organized by asset type, and divided into a binary based upon what type of interactive Science Warp component they support.</w:t>
+      </w:r>
+    </w:p>
+    <w:p>
+      <w:pPr>
+        <w:pStyle w:val="Heading2"/>
+      </w:pPr>
+      <w:r>
+        <w:t>Activities/Games Binary</w:t>
+      </w:r>
+    </w:p>
+    <w:p>
+      <w:r>
+        <w:t>Each folder</w:t>
+      </w:r>
+      <w:r>
+        <w:t xml:space="preserve"> containing an asset type contains at least two subfolders: one for “Games” and one for “Activities</w:t>
+      </w:r>
+      <w:r>
+        <w:t>.</w:t>
+      </w:r>
+      <w:r>
+        <w:t>”</w:t>
+      </w:r>
+      <w:r>
+        <w:t xml:space="preserve"> Several asset subfolders also include a “Common” asset folder, for assets that are used across several components.</w:t>
+      </w:r>
+      <w:r>
+        <w:t xml:space="preserve"> Each “Games” and “Activities” folder will include a subfolder for each individual component of the type (e.g., the “Games” folder includes a subfolder titled “Sailboat Game”).</w:t>
+      </w:r>
+    </w:p>
+    <w:p>
+      <w:pPr>
+        <w:pStyle w:val="Heading2"/>
+      </w:pPr>
+      <w:r>
+        <w:t>Art</w:t>
+      </w:r>
+    </w:p>
+    <w:p>
+      <w:r>
+        <w:t>The “Art” folder under Assets contains all art assets for the game. Subfolders include</w:t>
+      </w:r>
+      <w:r>
+        <w:t xml:space="preserve"> those for animations, models, textures, and UI.</w:t>
+      </w:r>
+    </w:p>
+    <w:p>
+      <w:pPr>
+        <w:pStyle w:val="Heading2"/>
+      </w:pPr>
+      <w:r>
+        <w:t>Audio</w:t>
+      </w:r>
+    </w:p>
+    <w:p>
+      <w:r>
+        <w:t>All audio (SFX, music, voice lines) used in the game should go in the proper sub-subfolder in this folder. If the number of assets grows to the point where this is necessary, these can be organized at the secondary or n-most level into SFX, voicelines, and music.</w:t>
+      </w:r>
+    </w:p>
+    <w:p>
+      <w:pPr>
+        <w:pStyle w:val="Heading2"/>
+      </w:pPr>
+      <w:r>
+        <w:t>Prefabs</w:t>
+      </w:r>
+    </w:p>
+    <w:p>
+      <w:r>
+        <w:t>Unity prefabs should be saved to the proper sub-subfolder within this folder.</w:t>
+      </w:r>
+    </w:p>
+    <w:p>
+      <w:pPr>
+        <w:pStyle w:val="Heading2"/>
+      </w:pPr>
+      <w:r>
+        <w:t>Scripts</w:t>
+      </w:r>
+    </w:p>
+    <w:p>
+      <w:r>
+        <w:t>All scripts should be saved under this folder and organized as is proper.</w:t>
+      </w:r>
+      <w:bookmarkStart w:id="28" w:name="_GoBack"/>
+      <w:bookmarkEnd w:id="28"/>
+    </w:p>
+    <w:p>
+      <w:pPr>
+        <w:pStyle w:val="Heading2"/>
+      </w:pPr>
       <w:r>
         <w:lastRenderedPageBreak/>
-        <w:t>Animations</w:t>
-      </w:r>
-    </w:p>
-    <w:p>
-      <w:r>
-        <w:t xml:space="preserve">Animations are encouraged to include exaggerated movement and should make use of the Twelve Principles of Animation to </w:t>
-      </w:r>
-      <w:r>
-        <w:t>do so.</w:t>
-      </w:r>
-    </w:p>
-    <w:p>
-      <w:pPr>
-        <w:pStyle w:val="Heading1"/>
-      </w:pPr>
-      <w:bookmarkStart w:id="16" w:name="_Toc12872195"/>
-      <w:r>
-        <w:t>Site Branding and UI</w:t>
-      </w:r>
-      <w:bookmarkEnd w:id="15"/>
-      <w:bookmarkEnd w:id="16"/>
-    </w:p>
-    <w:p>
-      <w:pPr>
-        <w:pStyle w:val="Heading2"/>
-      </w:pPr>
-      <w:bookmarkStart w:id="17" w:name="_Toc12869905"/>
-      <w:r>
-        <w:t>Site Branding</w:t>
-      </w:r>
-      <w:bookmarkEnd w:id="17"/>
-    </w:p>
-    <w:p>
-      <w:pPr>
-        <w:pStyle w:val="Heading3"/>
-      </w:pPr>
-      <w:bookmarkStart w:id="18" w:name="_Toc12869906"/>
-      <w:r>
-        <w:t>Robot</w:t>
-      </w:r>
-      <w:bookmarkEnd w:id="18"/>
-    </w:p>
-    <w:p>
-      <w:r>
-        <w:t>Robot sketches, design, purpose</w:t>
-      </w:r>
-    </w:p>
-    <w:p>
-      <w:pPr>
-        <w:pStyle w:val="Heading3"/>
-      </w:pPr>
-      <w:bookmarkStart w:id="19" w:name="_Toc12869907"/>
-      <w:r>
-        <w:t>Colors</w:t>
-      </w:r>
-      <w:bookmarkEnd w:id="19"/>
-    </w:p>
-    <w:p>
-      <w:r>
-        <w:t>C</w:t>
-      </w:r>
-      <w:r>
-        <w:t>olors</w:t>
-      </w:r>
-    </w:p>
-    <w:p>
-      <w:pPr>
-        <w:pStyle w:val="Heading3"/>
-      </w:pPr>
-      <w:bookmarkStart w:id="20" w:name="_Toc12869908"/>
-      <w:r>
-        <w:t>Fonts</w:t>
-      </w:r>
-      <w:bookmarkEnd w:id="20"/>
-    </w:p>
-    <w:p>
-      <w:r>
-        <w:t>fonts</w:t>
-      </w:r>
-    </w:p>
-    <w:p>
-      <w:pPr>
-        <w:pStyle w:val="Heading2"/>
-      </w:pPr>
-      <w:bookmarkStart w:id="21" w:name="_Toc12869909"/>
-      <w:r>
-        <w:t>UI</w:t>
-      </w:r>
-      <w:bookmarkEnd w:id="21"/>
-    </w:p>
-    <w:p>
-      <w:pPr>
-        <w:pStyle w:val="Heading3"/>
-      </w:pPr>
-      <w:bookmarkStart w:id="22" w:name="_Toc12869910"/>
-      <w:r>
-        <w:t>Design Guidelines</w:t>
-      </w:r>
-      <w:bookmarkEnd w:id="22"/>
-    </w:p>
-    <w:p>
-      <w:r>
-        <w:t>Guidelines</w:t>
-      </w:r>
-    </w:p>
-    <w:p>
-      <w:pPr>
-        <w:pStyle w:val="Heading3"/>
-      </w:pPr>
-      <w:bookmarkStart w:id="23" w:name="_Toc12869911"/>
-      <w:r>
-        <w:t>Mockups</w:t>
-      </w:r>
-      <w:bookmarkEnd w:id="23"/>
-    </w:p>
-    <w:p>
-      <w:r>
-        <w:t>Mockup images here with notes, descriptions, etc.</w:t>
-      </w:r>
-    </w:p>
-    <w:p/>
-    <w:p>
-      <w:pPr>
-        <w:pStyle w:val="Heading1"/>
-      </w:pPr>
-      <w:bookmarkStart w:id="24" w:name="_Toc12869912"/>
-      <w:bookmarkStart w:id="25" w:name="_Toc12872196"/>
-      <w:r>
-        <w:t>References</w:t>
-      </w:r>
-      <w:bookmarkEnd w:id="24"/>
-      <w:bookmarkEnd w:id="25"/>
-    </w:p>
-    <w:p>
-      <w:pPr>
-        <w:pStyle w:val="Heading2"/>
-      </w:pPr>
-      <w:bookmarkStart w:id="26" w:name="_Toc12869913"/>
-      <w:r>
-        <w:t>Visual Design References</w:t>
-      </w:r>
-      <w:bookmarkEnd w:id="26"/>
-    </w:p>
-    <w:p>
-      <w:r>
-        <w:t>List here.</w:t>
-      </w:r>
-    </w:p>
-    <w:p>
-      <w:pPr>
-        <w:pStyle w:val="Heading2"/>
-      </w:pPr>
-      <w:bookmarkStart w:id="27" w:name="_Toc12869914"/>
-      <w:r>
-        <w:t>Educational References</w:t>
-      </w:r>
-      <w:bookmarkEnd w:id="27"/>
-    </w:p>
-    <w:p>
-      <w:r>
-        <w:t>Will likely include several academic papers. List here.</w:t>
-      </w:r>
-    </w:p>
-    <w:p>
-      <w:pPr>
-        <w:pStyle w:val="Heading2"/>
-      </w:pPr>
-      <w:bookmarkStart w:id="28" w:name="_Toc12869915"/>
-      <w:r>
-        <w:t>Game Design References</w:t>
-      </w:r>
-      <w:bookmarkEnd w:id="28"/>
-    </w:p>
-    <w:p>
-      <w:r>
-        <w:t>Will likely include several academic papers. List here.</w:t>
+        <w:t>Scenes</w:t>
+      </w:r>
+    </w:p>
+    <w:p>
+      <w:r>
+        <w:t>The “Scenes” folder includes an additional folder for sandbox scenes. Each developer will have a sandbox scene for personal use to test concepts, scripts, and the like. These scenes will be titled with the developer’s initials followed by “-Sandbox.”</w:t>
       </w:r>
     </w:p>
     <w:p/>
@@ -3137,7 +3321,7 @@
 </file>
 
 <file path=customXml/itemProps1.xml><?xml version="1.0" encoding="utf-8"?>
-<ds:datastoreItem xmlns:ds="http://schemas.openxmlformats.org/officeDocument/2006/customXml" ds:itemID="{58F06DE2-3B37-4BB8-90E2-1144895983E5}">
+<ds:datastoreItem xmlns:ds="http://schemas.openxmlformats.org/officeDocument/2006/customXml" ds:itemID="{6BAB4864-1D1E-44DC-BBD8-7B6D74B624DC}">
   <ds:schemaRefs>
     <ds:schemaRef ds:uri="http://schemas.openxmlformats.org/officeDocument/2006/bibliography"/>
   </ds:schemaRefs>

</xml_diff>

<commit_message>
added temp sailboat hull for material testing, added EJKT sandbox
</commit_message>
<xml_diff>
--- a/Documentation/GDD.docx
+++ b/Documentation/GDD.docx
@@ -6,6 +6,8 @@
       <w:pPr>
         <w:pStyle w:val="Title"/>
       </w:pPr>
+      <w:bookmarkStart w:id="0" w:name="_GoBack"/>
+      <w:bookmarkEnd w:id="0"/>
       <w:r>
         <w:t>Science Warp</w:t>
       </w:r>
@@ -604,38 +606,51 @@
       <w:pPr>
         <w:pStyle w:val="Heading1"/>
       </w:pPr>
-      <w:bookmarkStart w:id="0" w:name="_Toc12869896"/>
-      <w:bookmarkStart w:id="1" w:name="_Toc12872189"/>
+      <w:bookmarkStart w:id="1" w:name="_Toc12869896"/>
+      <w:bookmarkStart w:id="2" w:name="_Toc12872189"/>
       <w:r>
         <w:lastRenderedPageBreak/>
         <w:t>Mission</w:t>
       </w:r>
-      <w:bookmarkEnd w:id="0"/>
       <w:bookmarkEnd w:id="1"/>
+      <w:bookmarkEnd w:id="2"/>
     </w:p>
     <w:p>
       <w:r>
         <w:t>-- Insert mission statement/goals of project here --</w:t>
       </w:r>
       <w:r>
-        <w:t xml:space="preserve"> //TODO dpt</w:t>
-      </w:r>
+        <w:t xml:space="preserve"> //TODO </w:t>
+      </w:r>
+      <w:proofErr w:type="spellStart"/>
+      <w:r>
+        <w:t>dpt</w:t>
+      </w:r>
+      <w:proofErr w:type="spellEnd"/>
     </w:p>
     <w:p>
       <w:pPr>
         <w:pStyle w:val="Heading1"/>
       </w:pPr>
-      <w:bookmarkStart w:id="2" w:name="_Toc12869897"/>
-      <w:bookmarkStart w:id="3" w:name="_Toc12872190"/>
+      <w:bookmarkStart w:id="3" w:name="_Toc12869897"/>
+      <w:bookmarkStart w:id="4" w:name="_Toc12872190"/>
       <w:r>
         <w:t>Definitions</w:t>
       </w:r>
-      <w:bookmarkEnd w:id="2"/>
       <w:bookmarkEnd w:id="3"/>
-    </w:p>
-    <w:p>
-      <w:r>
-        <w:t xml:space="preserve">Science Warp comprises a large number of </w:t>
+      <w:bookmarkEnd w:id="4"/>
+    </w:p>
+    <w:p>
+      <w:r>
+        <w:t xml:space="preserve">Science Warp comprises </w:t>
+      </w:r>
+      <w:proofErr w:type="gramStart"/>
+      <w:r>
+        <w:t>a number of</w:t>
+      </w:r>
+      <w:proofErr w:type="gramEnd"/>
+      <w:r>
+        <w:t xml:space="preserve"> </w:t>
       </w:r>
       <w:r>
         <w:rPr>
@@ -645,10 +660,13 @@
         <w:t>units</w:t>
       </w:r>
       <w:r>
+        <w:t xml:space="preserve"> on scientific and science-related topics</w:t>
+      </w:r>
+      <w:r>
         <w:t xml:space="preserve">, which </w:t>
       </w:r>
       <w:r>
-        <w:t>offer additional material on science concepts that help students to increase their proficiency at the site’s</w:t>
+        <w:t>offer material on science concepts that help students to increase their proficiency at the site’s</w:t>
       </w:r>
       <w:r>
         <w:t xml:space="preserve"> </w:t>
@@ -668,34 +686,18 @@
         <w:t>s</w:t>
       </w:r>
       <w:r>
-        <w:t xml:space="preserve">. Successful completion of a </w:t>
-      </w:r>
-      <w:r>
-        <w:t>Game</w:t>
-      </w:r>
-      <w:r>
-        <w:t xml:space="preserve"> rewards the student with a </w:t>
-      </w:r>
-      <w:r>
-        <w:rPr>
-          <w:b/>
-          <w:bCs/>
-        </w:rPr>
-        <w:t>badge</w:t>
-      </w:r>
-      <w:r>
-        <w:t>.</w:t>
+        <w:t xml:space="preserve">. </w:t>
       </w:r>
     </w:p>
     <w:p>
       <w:pPr>
         <w:pStyle w:val="Heading2"/>
       </w:pPr>
-      <w:bookmarkStart w:id="4" w:name="_Toc12869898"/>
+      <w:bookmarkStart w:id="5" w:name="_Toc12869898"/>
       <w:r>
         <w:t>Units</w:t>
       </w:r>
-      <w:bookmarkEnd w:id="4"/>
+      <w:bookmarkEnd w:id="5"/>
     </w:p>
     <w:p>
       <w:r>
@@ -784,14 +786,14 @@
       <w:pPr>
         <w:pStyle w:val="Heading2"/>
       </w:pPr>
-      <w:bookmarkStart w:id="5" w:name="_Toc12869899"/>
+      <w:bookmarkStart w:id="6" w:name="_Toc12869899"/>
       <w:r>
         <w:t>Game</w:t>
       </w:r>
       <w:r>
         <w:t>s</w:t>
       </w:r>
-      <w:bookmarkEnd w:id="5"/>
+      <w:bookmarkEnd w:id="6"/>
     </w:p>
     <w:p>
       <w:r>
@@ -812,7 +814,7 @@
         <w:t xml:space="preserve"> allow students to practice what they have learned</w:t>
       </w:r>
       <w:r>
-        <w:t>, or provide a fun introduction to concepts which students</w:t>
+        <w:t xml:space="preserve"> or provide a fun introduction to concepts which students</w:t>
       </w:r>
       <w:r>
         <w:t xml:space="preserve"> can then explore more deeply</w:t>
@@ -824,53 +826,24 @@
         <w:t>Game</w:t>
       </w:r>
       <w:r>
-        <w:t xml:space="preserve"> will include weather/air pressure visualizations, wind force visualizations, and vector indications to assist students in completion of the game’s goal.</w:t>
+        <w:t xml:space="preserve"> will include weather/air pressure visualizations, wind force </w:t>
+      </w:r>
+      <w:proofErr w:type="gramStart"/>
+      <w:r>
+        <w:t>visualizations,</w:t>
+      </w:r>
+      <w:r>
+        <w:t xml:space="preserve">  depth</w:t>
+      </w:r>
+      <w:proofErr w:type="gramEnd"/>
+      <w:r>
+        <w:t xml:space="preserve"> charts,</w:t>
+      </w:r>
+      <w:r>
+        <w:t xml:space="preserve"> and vector indications to assist students in completion of the game’s goal.</w:t>
       </w:r>
       <w:r>
         <w:t xml:space="preserve"> </w:t>
-      </w:r>
-    </w:p>
-    <w:p>
-      <w:pPr>
-        <w:pStyle w:val="Heading2"/>
-      </w:pPr>
-      <w:bookmarkStart w:id="6" w:name="_Toc12869900"/>
-      <w:r>
-        <w:t>Badges</w:t>
-      </w:r>
-      <w:bookmarkEnd w:id="6"/>
-    </w:p>
-    <w:p>
-      <w:r>
-        <w:rPr>
-          <w:b/>
-          <w:bCs/>
-        </w:rPr>
-        <w:t>Badges</w:t>
-      </w:r>
-      <w:r>
-        <w:t xml:space="preserve"> are provided as a reward to students upon completion of </w:t>
-      </w:r>
-      <w:r>
-        <w:t>units</w:t>
-      </w:r>
-      <w:r>
-        <w:t xml:space="preserve">. Their primary use is to gamify progression through Science Warp’s content. Student accounts will include a “badge book” which will allow </w:t>
-      </w:r>
-      <w:r>
-        <w:t>each student</w:t>
-      </w:r>
-      <w:r>
-        <w:t xml:space="preserve"> to visualize the </w:t>
-      </w:r>
-      <w:r>
-        <w:t>Game</w:t>
-      </w:r>
-      <w:r>
-        <w:t xml:space="preserve">s they have completed and explore additional </w:t>
-      </w:r>
-      <w:r>
-        <w:t>content which has yet to be learned.</w:t>
       </w:r>
     </w:p>
     <w:p>
@@ -897,7 +870,15 @@
     </w:p>
     <w:p>
       <w:r>
-        <w:t xml:space="preserve">Units should include no more than three sentences of text in between animations or activities, and all written text should be at grade level for the target grade (for example, a third-grade level unit should be at or below a third-grade reading level). </w:t>
+        <w:t xml:space="preserve">Units should include no more than three sentences of text in between animations or activities, and all written text should be at grade level for the target grade (for example, a third-grade level unit should be at or below a </w:t>
+      </w:r>
+      <w:proofErr w:type="gramStart"/>
+      <w:r>
+        <w:t>third-grade</w:t>
+      </w:r>
+      <w:proofErr w:type="gramEnd"/>
+      <w:r>
+        <w:t xml:space="preserve"> reading level). </w:t>
       </w:r>
       <w:r>
         <w:t>Each unit should include a concluding activity</w:t>
@@ -922,20 +903,20 @@
         <w:pStyle w:val="Heading2"/>
       </w:pPr>
       <w:r>
+        <w:t>Unit Animations</w:t>
+      </w:r>
+    </w:p>
+    <w:p>
+      <w:r>
+        <w:t>Unit animations should remain consistent in style throughout all units and should be used to illustrate individual concepts covered by the text of the unit. Unit animations should not attempt to cover more than one small concept at a time. When a character is necessary, Unit animations should feature the site robot.</w:t>
+      </w:r>
+    </w:p>
+    <w:p>
+      <w:pPr>
+        <w:pStyle w:val="Heading2"/>
+      </w:pPr>
+      <w:r>
         <w:lastRenderedPageBreak/>
-        <w:t>Unit Animations</w:t>
-      </w:r>
-    </w:p>
-    <w:p>
-      <w:r>
-        <w:t>Unit animations should remain consistent in style throughout all units and should be used to illustrate individual concepts covered by the text of the unit. Unit animations should not attempt to cover more than one small concept at a time. When a character is necessary, Unit animations should feature the site robot.</w:t>
-      </w:r>
-    </w:p>
-    <w:p>
-      <w:pPr>
-        <w:pStyle w:val="Heading2"/>
-      </w:pPr>
-      <w:r>
         <w:t>Unit activities</w:t>
       </w:r>
     </w:p>
@@ -1193,23 +1174,23 @@
         <w:pStyle w:val="Heading2"/>
       </w:pPr>
       <w:r>
+        <w:t>Buoyancy</w:t>
+      </w:r>
+    </w:p>
+    <w:p>
+      <w:r>
+        <w:t>Description of buoyancy unit, including requirements, concepts presented, and included animations and activities</w:t>
+      </w:r>
+      <w:r>
+        <w:t>. See “Force” for formatting.</w:t>
+      </w:r>
+    </w:p>
+    <w:p>
+      <w:pPr>
+        <w:pStyle w:val="Heading2"/>
+      </w:pPr>
+      <w:r>
         <w:lastRenderedPageBreak/>
-        <w:t>Buoyancy</w:t>
-      </w:r>
-    </w:p>
-    <w:p>
-      <w:r>
-        <w:t>Description of buoyancy unit, including requirements, concepts presented, and included animations and activities</w:t>
-      </w:r>
-      <w:r>
-        <w:t>. See “Force” for formatting.</w:t>
-      </w:r>
-    </w:p>
-    <w:p>
-      <w:pPr>
-        <w:pStyle w:val="Heading2"/>
-      </w:pPr>
-      <w:r>
         <w:t>Contour Maps</w:t>
       </w:r>
     </w:p>
@@ -1445,32 +1426,32 @@
       </w:pPr>
       <w:bookmarkStart w:id="20" w:name="_Toc12869909"/>
       <w:r>
+        <w:t>UI</w:t>
+      </w:r>
+      <w:bookmarkEnd w:id="20"/>
+    </w:p>
+    <w:p>
+      <w:pPr>
+        <w:pStyle w:val="Heading3"/>
+      </w:pPr>
+      <w:bookmarkStart w:id="21" w:name="_Toc12869910"/>
+      <w:r>
+        <w:t>Design Guidelines</w:t>
+      </w:r>
+      <w:bookmarkEnd w:id="21"/>
+    </w:p>
+    <w:p>
+      <w:r>
+        <w:t>Guidelines</w:t>
+      </w:r>
+    </w:p>
+    <w:p>
+      <w:pPr>
+        <w:pStyle w:val="Heading3"/>
+      </w:pPr>
+      <w:bookmarkStart w:id="22" w:name="_Toc12869911"/>
+      <w:r>
         <w:lastRenderedPageBreak/>
-        <w:t>UI</w:t>
-      </w:r>
-      <w:bookmarkEnd w:id="20"/>
-    </w:p>
-    <w:p>
-      <w:pPr>
-        <w:pStyle w:val="Heading3"/>
-      </w:pPr>
-      <w:bookmarkStart w:id="21" w:name="_Toc12869910"/>
-      <w:r>
-        <w:t>Design Guidelines</w:t>
-      </w:r>
-      <w:bookmarkEnd w:id="21"/>
-    </w:p>
-    <w:p>
-      <w:r>
-        <w:t>Guidelines</w:t>
-      </w:r>
-    </w:p>
-    <w:p>
-      <w:pPr>
-        <w:pStyle w:val="Heading3"/>
-      </w:pPr>
-      <w:bookmarkStart w:id="22" w:name="_Toc12869911"/>
-      <w:r>
         <w:t>Mockups</w:t>
       </w:r>
       <w:bookmarkEnd w:id="22"/>
@@ -1548,7 +1529,15 @@
     </w:p>
     <w:p>
       <w:r>
-        <w:t>Each subfolder in the Unity project is organized by asset type, and divided into a binary based upon what type of interactive Science Warp component they support.</w:t>
+        <w:t xml:space="preserve">Each subfolder in the Unity project is organized by asset </w:t>
+      </w:r>
+      <w:proofErr w:type="gramStart"/>
+      <w:r>
+        <w:t>type, and</w:t>
+      </w:r>
+      <w:proofErr w:type="gramEnd"/>
+      <w:r>
+        <w:t xml:space="preserve"> divided into a binary based upon what type of interactive Science Warp component they support.</w:t>
       </w:r>
     </w:p>
     <w:p>
@@ -1605,7 +1594,15 @@
     </w:p>
     <w:p>
       <w:r>
-        <w:t>All audio (SFX, music, voice lines) used in the game should go in the proper sub-subfolder in this folder. If the number of assets grows to the point where this is necessary, these can be organized at the secondary or n-most level into SFX, voicelines, and music.</w:t>
+        <w:t xml:space="preserve">All audio (SFX, music, voice lines) used in the game should go in the proper sub-subfolder in this folder. If the number of assets grows to the point where this is necessary, these can be organized at the secondary or n-most level into SFX, </w:t>
+      </w:r>
+      <w:proofErr w:type="spellStart"/>
+      <w:r>
+        <w:t>voicelines</w:t>
+      </w:r>
+      <w:proofErr w:type="spellEnd"/>
+      <w:r>
+        <w:t>, and music.</w:t>
       </w:r>
     </w:p>
     <w:p>
@@ -1633,15 +1630,12 @@
       <w:r>
         <w:t>All scripts should be saved under this folder and organized as is proper.</w:t>
       </w:r>
-      <w:bookmarkStart w:id="28" w:name="_GoBack"/>
-      <w:bookmarkEnd w:id="28"/>
     </w:p>
     <w:p>
       <w:pPr>
         <w:pStyle w:val="Heading2"/>
       </w:pPr>
       <w:r>
-        <w:lastRenderedPageBreak/>
         <w:t>Scenes</w:t>
       </w:r>
     </w:p>
@@ -3321,7 +3315,7 @@
 </file>
 
 <file path=customXml/itemProps1.xml><?xml version="1.0" encoding="utf-8"?>
-<ds:datastoreItem xmlns:ds="http://schemas.openxmlformats.org/officeDocument/2006/customXml" ds:itemID="{6BAB4864-1D1E-44DC-BBD8-7B6D74B624DC}">
+<ds:datastoreItem xmlns:ds="http://schemas.openxmlformats.org/officeDocument/2006/customXml" ds:itemID="{74A2B48D-40AB-46E1-A379-73D7154F17BA}">
   <ds:schemaRefs>
     <ds:schemaRef ds:uri="http://schemas.openxmlformats.org/officeDocument/2006/bibliography"/>
   </ds:schemaRefs>

</xml_diff>

<commit_message>
flatter islands, ToonLand shader that works with tiling and a grass map because I am an actual genius, and TREEEES
</commit_message>
<xml_diff>
--- a/Documentation/GDD.docx
+++ b/Documentation/GDD.docx
@@ -6,8 +6,6 @@
       <w:pPr>
         <w:pStyle w:val="Title"/>
       </w:pPr>
-      <w:bookmarkStart w:id="0" w:name="_GoBack"/>
-      <w:bookmarkEnd w:id="0"/>
       <w:r>
         <w:t>Science Warp</w:t>
       </w:r>
@@ -606,51 +604,38 @@
       <w:pPr>
         <w:pStyle w:val="Heading1"/>
       </w:pPr>
-      <w:bookmarkStart w:id="1" w:name="_Toc12869896"/>
-      <w:bookmarkStart w:id="2" w:name="_Toc12872189"/>
+      <w:bookmarkStart w:id="0" w:name="_Toc12869896"/>
+      <w:bookmarkStart w:id="1" w:name="_Toc12872189"/>
       <w:r>
         <w:lastRenderedPageBreak/>
         <w:t>Mission</w:t>
       </w:r>
+      <w:bookmarkEnd w:id="0"/>
       <w:bookmarkEnd w:id="1"/>
+    </w:p>
+    <w:p>
+      <w:r>
+        <w:t>-- Insert mission statement/goals of project here --</w:t>
+      </w:r>
+      <w:r>
+        <w:t xml:space="preserve"> //TODO dpt</w:t>
+      </w:r>
+    </w:p>
+    <w:p>
+      <w:pPr>
+        <w:pStyle w:val="Heading1"/>
+      </w:pPr>
+      <w:bookmarkStart w:id="2" w:name="_Toc12869897"/>
+      <w:bookmarkStart w:id="3" w:name="_Toc12872190"/>
+      <w:r>
+        <w:t>Definitions</w:t>
+      </w:r>
       <w:bookmarkEnd w:id="2"/>
-    </w:p>
-    <w:p>
-      <w:r>
-        <w:t>-- Insert mission statement/goals of project here --</w:t>
-      </w:r>
-      <w:r>
-        <w:t xml:space="preserve"> //TODO </w:t>
-      </w:r>
-      <w:proofErr w:type="spellStart"/>
-      <w:r>
-        <w:t>dpt</w:t>
-      </w:r>
-      <w:proofErr w:type="spellEnd"/>
-    </w:p>
-    <w:p>
-      <w:pPr>
-        <w:pStyle w:val="Heading1"/>
-      </w:pPr>
-      <w:bookmarkStart w:id="3" w:name="_Toc12869897"/>
-      <w:bookmarkStart w:id="4" w:name="_Toc12872190"/>
-      <w:r>
-        <w:t>Definitions</w:t>
-      </w:r>
       <w:bookmarkEnd w:id="3"/>
-      <w:bookmarkEnd w:id="4"/>
-    </w:p>
-    <w:p>
-      <w:r>
-        <w:t xml:space="preserve">Science Warp comprises </w:t>
-      </w:r>
-      <w:proofErr w:type="gramStart"/>
-      <w:r>
-        <w:t>a number of</w:t>
-      </w:r>
-      <w:proofErr w:type="gramEnd"/>
-      <w:r>
-        <w:t xml:space="preserve"> </w:t>
+    </w:p>
+    <w:p>
+      <w:r>
+        <w:t xml:space="preserve">Science Warp comprises a number of </w:t>
       </w:r>
       <w:r>
         <w:rPr>
@@ -693,11 +678,11 @@
       <w:pPr>
         <w:pStyle w:val="Heading2"/>
       </w:pPr>
-      <w:bookmarkStart w:id="5" w:name="_Toc12869898"/>
+      <w:bookmarkStart w:id="4" w:name="_Toc12869898"/>
       <w:r>
         <w:t>Units</w:t>
       </w:r>
-      <w:bookmarkEnd w:id="5"/>
+      <w:bookmarkEnd w:id="4"/>
     </w:p>
     <w:p>
       <w:r>
@@ -786,14 +771,14 @@
       <w:pPr>
         <w:pStyle w:val="Heading2"/>
       </w:pPr>
-      <w:bookmarkStart w:id="6" w:name="_Toc12869899"/>
+      <w:bookmarkStart w:id="5" w:name="_Toc12869899"/>
       <w:r>
         <w:t>Game</w:t>
       </w:r>
       <w:r>
         <w:t>s</w:t>
       </w:r>
-      <w:bookmarkEnd w:id="6"/>
+      <w:bookmarkEnd w:id="5"/>
     </w:p>
     <w:p>
       <w:r>
@@ -826,18 +811,10 @@
         <w:t>Game</w:t>
       </w:r>
       <w:r>
-        <w:t xml:space="preserve"> will include weather/air pressure visualizations, wind force </w:t>
-      </w:r>
-      <w:proofErr w:type="gramStart"/>
-      <w:r>
-        <w:t>visualizations,</w:t>
-      </w:r>
-      <w:r>
-        <w:t xml:space="preserve">  depth</w:t>
-      </w:r>
-      <w:proofErr w:type="gramEnd"/>
-      <w:r>
-        <w:t xml:space="preserve"> charts,</w:t>
+        <w:t xml:space="preserve"> will include weather/air pressure visualizations, wind force visualizations,</w:t>
+      </w:r>
+      <w:r>
+        <w:t xml:space="preserve">  depth charts,</w:t>
       </w:r>
       <w:r>
         <w:t xml:space="preserve"> and vector indications to assist students in completion of the game’s goal.</w:t>
@@ -850,35 +827,27 @@
       <w:pPr>
         <w:pStyle w:val="Heading1"/>
       </w:pPr>
-      <w:bookmarkStart w:id="7" w:name="_Toc12869901"/>
-      <w:bookmarkStart w:id="8" w:name="_Toc12872191"/>
+      <w:bookmarkStart w:id="6" w:name="_Toc12869901"/>
+      <w:bookmarkStart w:id="7" w:name="_Toc12872191"/>
       <w:r>
         <w:t>Design Guidelines and Best Practices</w:t>
       </w:r>
+      <w:bookmarkEnd w:id="6"/>
       <w:bookmarkEnd w:id="7"/>
+    </w:p>
+    <w:p>
+      <w:pPr>
+        <w:pStyle w:val="Heading2"/>
+      </w:pPr>
+      <w:bookmarkStart w:id="8" w:name="_Toc12869902"/>
+      <w:r>
+        <w:t>Units</w:t>
+      </w:r>
       <w:bookmarkEnd w:id="8"/>
     </w:p>
     <w:p>
-      <w:pPr>
-        <w:pStyle w:val="Heading2"/>
-      </w:pPr>
-      <w:bookmarkStart w:id="9" w:name="_Toc12869902"/>
-      <w:r>
-        <w:t>Units</w:t>
-      </w:r>
-      <w:bookmarkEnd w:id="9"/>
-    </w:p>
-    <w:p>
-      <w:r>
-        <w:t xml:space="preserve">Units should include no more than three sentences of text in between animations or activities, and all written text should be at grade level for the target grade (for example, a third-grade level unit should be at or below a </w:t>
-      </w:r>
-      <w:proofErr w:type="gramStart"/>
-      <w:r>
-        <w:t>third-grade</w:t>
-      </w:r>
-      <w:proofErr w:type="gramEnd"/>
-      <w:r>
-        <w:t xml:space="preserve"> reading level). </w:t>
+      <w:r>
+        <w:t xml:space="preserve">Units should include no more than three sentences of text in between animations or activities, and all written text should be at grade level for the target grade (for example, a third-grade level unit should be at or below a third-grade reading level). </w:t>
       </w:r>
       <w:r>
         <w:t>Each unit should include a concluding activity</w:t>
@@ -929,44 +898,44 @@
       <w:pPr>
         <w:pStyle w:val="Heading2"/>
       </w:pPr>
-      <w:bookmarkStart w:id="10" w:name="_Toc12869903"/>
+      <w:bookmarkStart w:id="9" w:name="_Toc12869903"/>
       <w:r>
         <w:t>Game</w:t>
       </w:r>
       <w:r>
         <w:t>s</w:t>
       </w:r>
+      <w:bookmarkEnd w:id="9"/>
+    </w:p>
+    <w:p>
+      <w:r>
+        <w:t>Game</w:t>
+      </w:r>
+      <w:r>
+        <w:t xml:space="preserve">s </w:t>
+      </w:r>
+      <w:r>
+        <w:t>should make adequate use of all topics covered in prerequisite</w:t>
+      </w:r>
+      <w:r>
+        <w:t xml:space="preserve"> units, ensuring that requiring completion of such units is meaningful to successful completion of the </w:t>
+      </w:r>
+      <w:r>
+        <w:t>Game</w:t>
+      </w:r>
+      <w:r>
+        <w:t>.</w:t>
+      </w:r>
+    </w:p>
+    <w:p>
+      <w:pPr>
+        <w:pStyle w:val="Heading1"/>
+      </w:pPr>
+      <w:bookmarkStart w:id="10" w:name="_Toc12872192"/>
+      <w:r>
+        <w:t>Units</w:t>
+      </w:r>
       <w:bookmarkEnd w:id="10"/>
-    </w:p>
-    <w:p>
-      <w:r>
-        <w:t>Game</w:t>
-      </w:r>
-      <w:r>
-        <w:t xml:space="preserve">s </w:t>
-      </w:r>
-      <w:r>
-        <w:t>should make adequate use of all topics covered in prerequisite</w:t>
-      </w:r>
-      <w:r>
-        <w:t xml:space="preserve"> units, ensuring that requiring completion of such units is meaningful to successful completion of the </w:t>
-      </w:r>
-      <w:r>
-        <w:t>Game</w:t>
-      </w:r>
-      <w:r>
-        <w:t>.</w:t>
-      </w:r>
-    </w:p>
-    <w:p>
-      <w:pPr>
-        <w:pStyle w:val="Heading1"/>
-      </w:pPr>
-      <w:bookmarkStart w:id="11" w:name="_Toc12872192"/>
-      <w:r>
-        <w:t>Units</w:t>
-      </w:r>
-      <w:bookmarkEnd w:id="11"/>
     </w:p>
     <w:p>
       <w:pPr>
@@ -1228,14 +1197,14 @@
       <w:pPr>
         <w:pStyle w:val="Heading1"/>
       </w:pPr>
-      <w:bookmarkStart w:id="12" w:name="_Toc12872193"/>
+      <w:bookmarkStart w:id="11" w:name="_Toc12872193"/>
       <w:r>
         <w:t>Game</w:t>
       </w:r>
       <w:r>
         <w:t>s</w:t>
       </w:r>
-      <w:bookmarkEnd w:id="12"/>
+      <w:bookmarkEnd w:id="11"/>
     </w:p>
     <w:p>
       <w:pPr>
@@ -1274,361 +1243,312 @@
     </w:p>
     <w:p>
       <w:pPr>
-        <w:rPr>
-          <w:b/>
-          <w:bCs/>
-        </w:rPr>
-      </w:pPr>
-      <w:r>
-        <w:rPr>
-          <w:b/>
-          <w:bCs/>
-        </w:rPr>
-        <w:t>Badge Earned: Sailor</w:t>
-      </w:r>
-    </w:p>
-    <w:p>
-      <w:r>
-        <w:t>[image of badge goes here]</w:t>
-      </w:r>
-    </w:p>
-    <w:p>
-      <w:pPr>
         <w:pStyle w:val="Heading1"/>
       </w:pPr>
-      <w:bookmarkStart w:id="13" w:name="_Toc12872194"/>
-      <w:bookmarkStart w:id="14" w:name="_Toc12869904"/>
+      <w:bookmarkStart w:id="12" w:name="_Toc12872194"/>
+      <w:bookmarkStart w:id="13" w:name="_Toc12869904"/>
       <w:r>
         <w:t>Asset Design Guidelines</w:t>
       </w:r>
+      <w:bookmarkEnd w:id="12"/>
+    </w:p>
+    <w:p>
+      <w:pPr>
+        <w:pStyle w:val="Heading2"/>
+      </w:pPr>
+      <w:r>
+        <w:t>3D Assets</w:t>
+      </w:r>
+    </w:p>
+    <w:p>
+      <w:r>
+        <w:t xml:space="preserve">Three-dimensional assets for </w:t>
+      </w:r>
+      <w:r>
+        <w:t>Game</w:t>
+      </w:r>
+      <w:r>
+        <w:t>s, unit activities, and unit animations should be stylized, fun, and appealing. Modeled objects should be textured with bright colors and be easily readable as recognizable objects from the real world.</w:t>
+      </w:r>
+    </w:p>
+    <w:p>
+      <w:pPr>
+        <w:pStyle w:val="Heading2"/>
+      </w:pPr>
+      <w:r>
+        <w:t>2D Assets</w:t>
+      </w:r>
+    </w:p>
+    <w:p>
+      <w:r>
+        <w:t>2D assets should retain a similar stylistic goal and feature bright colors.</w:t>
+      </w:r>
+    </w:p>
+    <w:p>
+      <w:pPr>
+        <w:pStyle w:val="Heading2"/>
+      </w:pPr>
+      <w:r>
+        <w:t>Animations</w:t>
+      </w:r>
+    </w:p>
+    <w:p>
+      <w:r>
+        <w:t xml:space="preserve">Animations are encouraged to include exaggerated movement and should make use of the Twelve Principles of Animation to </w:t>
+      </w:r>
+      <w:r>
+        <w:t>do so.</w:t>
+      </w:r>
+    </w:p>
+    <w:p>
+      <w:pPr>
+        <w:pStyle w:val="Heading1"/>
+      </w:pPr>
+      <w:bookmarkStart w:id="14" w:name="_Toc12872195"/>
+      <w:r>
+        <w:t>Site Branding and UI</w:t>
+      </w:r>
       <w:bookmarkEnd w:id="13"/>
+      <w:bookmarkEnd w:id="14"/>
     </w:p>
     <w:p>
       <w:pPr>
         <w:pStyle w:val="Heading2"/>
       </w:pPr>
-      <w:r>
-        <w:t>3D Assets</w:t>
-      </w:r>
-    </w:p>
-    <w:p>
-      <w:r>
-        <w:t xml:space="preserve">Three-dimensional assets for </w:t>
-      </w:r>
-      <w:r>
-        <w:t>Game</w:t>
-      </w:r>
-      <w:r>
-        <w:t>s, unit activities, and unit animations should be stylized, fun, and appealing. Modeled objects should be textured with bright colors and be easily readable as recognizable objects from the real world.</w:t>
+      <w:bookmarkStart w:id="15" w:name="_Toc12869905"/>
+      <w:r>
+        <w:t>Site Branding</w:t>
+      </w:r>
+      <w:bookmarkEnd w:id="15"/>
+    </w:p>
+    <w:p>
+      <w:pPr>
+        <w:pStyle w:val="Heading3"/>
+      </w:pPr>
+      <w:bookmarkStart w:id="16" w:name="_Toc12869906"/>
+      <w:r>
+        <w:t>Robot</w:t>
+      </w:r>
+      <w:bookmarkEnd w:id="16"/>
+    </w:p>
+    <w:p>
+      <w:r>
+        <w:t>Robot sketches, design, purpose</w:t>
+      </w:r>
+    </w:p>
+    <w:p>
+      <w:pPr>
+        <w:pStyle w:val="Heading3"/>
+      </w:pPr>
+      <w:bookmarkStart w:id="17" w:name="_Toc12869907"/>
+      <w:r>
+        <w:t>Colors</w:t>
+      </w:r>
+      <w:bookmarkEnd w:id="17"/>
+    </w:p>
+    <w:p>
+      <w:r>
+        <w:t>C</w:t>
+      </w:r>
+      <w:r>
+        <w:t>olors</w:t>
+      </w:r>
+    </w:p>
+    <w:p>
+      <w:pPr>
+        <w:pStyle w:val="Heading3"/>
+      </w:pPr>
+      <w:bookmarkStart w:id="18" w:name="_Toc12869908"/>
+      <w:r>
+        <w:t>Fonts</w:t>
+      </w:r>
+      <w:bookmarkEnd w:id="18"/>
+    </w:p>
+    <w:p>
+      <w:r>
+        <w:t>fonts</w:t>
       </w:r>
     </w:p>
     <w:p>
       <w:pPr>
         <w:pStyle w:val="Heading2"/>
       </w:pPr>
-      <w:r>
-        <w:t>2D Assets</w:t>
-      </w:r>
-    </w:p>
-    <w:p>
-      <w:r>
-        <w:t>2D assets should retain a similar stylistic goal and feature bright colors.</w:t>
-      </w:r>
+      <w:bookmarkStart w:id="19" w:name="_Toc12869909"/>
+      <w:r>
+        <w:t>UI</w:t>
+      </w:r>
+      <w:bookmarkEnd w:id="19"/>
+    </w:p>
+    <w:p>
+      <w:pPr>
+        <w:pStyle w:val="Heading3"/>
+      </w:pPr>
+      <w:bookmarkStart w:id="20" w:name="_Toc12869910"/>
+      <w:r>
+        <w:t>Design Guidelines</w:t>
+      </w:r>
+      <w:bookmarkEnd w:id="20"/>
+    </w:p>
+    <w:p>
+      <w:r>
+        <w:t>Guidelines</w:t>
+      </w:r>
+    </w:p>
+    <w:p>
+      <w:pPr>
+        <w:pStyle w:val="Heading3"/>
+      </w:pPr>
+      <w:bookmarkStart w:id="21" w:name="_Toc12869911"/>
+      <w:r>
+        <w:t>Mockups</w:t>
+      </w:r>
+      <w:bookmarkEnd w:id="21"/>
+    </w:p>
+    <w:p>
+      <w:r>
+        <w:t>Mockup images here with notes, descriptions, etc.</w:t>
+      </w:r>
+    </w:p>
+    <w:p/>
+    <w:p>
+      <w:pPr>
+        <w:pStyle w:val="Heading1"/>
+      </w:pPr>
+      <w:bookmarkStart w:id="22" w:name="_Toc12869912"/>
+      <w:bookmarkStart w:id="23" w:name="_Toc12872196"/>
+      <w:r>
+        <w:t>References</w:t>
+      </w:r>
+      <w:bookmarkEnd w:id="22"/>
+      <w:bookmarkEnd w:id="23"/>
     </w:p>
     <w:p>
       <w:pPr>
         <w:pStyle w:val="Heading2"/>
       </w:pPr>
-      <w:r>
-        <w:t>Animations</w:t>
-      </w:r>
-    </w:p>
-    <w:p>
-      <w:r>
-        <w:t xml:space="preserve">Animations are encouraged to include exaggerated movement and should make use of the Twelve Principles of Animation to </w:t>
-      </w:r>
-      <w:r>
-        <w:t>do so.</w:t>
+      <w:bookmarkStart w:id="24" w:name="_Toc12869913"/>
+      <w:r>
+        <w:t>Visual Design References</w:t>
+      </w:r>
+      <w:bookmarkEnd w:id="24"/>
+    </w:p>
+    <w:p>
+      <w:r>
+        <w:t>List here.</w:t>
+      </w:r>
+    </w:p>
+    <w:p>
+      <w:pPr>
+        <w:pStyle w:val="Heading2"/>
+      </w:pPr>
+      <w:bookmarkStart w:id="25" w:name="_Toc12869914"/>
+      <w:r>
+        <w:t>Educational References</w:t>
+      </w:r>
+      <w:bookmarkEnd w:id="25"/>
+    </w:p>
+    <w:p>
+      <w:r>
+        <w:t>Will likely include several academic papers. List here.</w:t>
+      </w:r>
+    </w:p>
+    <w:p>
+      <w:pPr>
+        <w:pStyle w:val="Heading2"/>
+      </w:pPr>
+      <w:bookmarkStart w:id="26" w:name="_Toc12869915"/>
+      <w:r>
+        <w:t>Game Design References</w:t>
+      </w:r>
+      <w:bookmarkEnd w:id="26"/>
+    </w:p>
+    <w:p>
+      <w:r>
+        <w:t>Will likely include several academic papers. List here.</w:t>
       </w:r>
     </w:p>
     <w:p>
       <w:pPr>
         <w:pStyle w:val="Heading1"/>
       </w:pPr>
-      <w:bookmarkStart w:id="15" w:name="_Toc12872195"/>
-      <w:r>
-        <w:t>Site Branding and UI</w:t>
-      </w:r>
-      <w:bookmarkEnd w:id="14"/>
-      <w:bookmarkEnd w:id="15"/>
+      <w:r>
+        <w:t>Project File Structure and Guidelines</w:t>
+      </w:r>
+    </w:p>
+    <w:p>
+      <w:r>
+        <w:t xml:space="preserve">Each subfolder in the Unity project is organized by </w:t>
+      </w:r>
+      <w:r>
+        <w:t>activity</w:t>
+      </w:r>
+      <w:r>
+        <w:t xml:space="preserve"> type, and</w:t>
+      </w:r>
+      <w:r>
+        <w:t xml:space="preserve"> is further divided by activity and asset type. The top level contains “Games” and “Activities.” The next level contains “Sailboat Game,” which contains asset subfolders for models, textures, audio, etc</w:t>
+      </w:r>
+      <w:r>
+        <w:t>.</w:t>
+      </w:r>
     </w:p>
     <w:p>
       <w:pPr>
         <w:pStyle w:val="Heading2"/>
       </w:pPr>
-      <w:bookmarkStart w:id="16" w:name="_Toc12869905"/>
-      <w:r>
-        <w:t>Site Branding</w:t>
-      </w:r>
-      <w:bookmarkEnd w:id="16"/>
-    </w:p>
-    <w:p>
-      <w:pPr>
-        <w:pStyle w:val="Heading3"/>
-      </w:pPr>
-      <w:bookmarkStart w:id="17" w:name="_Toc12869906"/>
-      <w:r>
-        <w:t>Robot</w:t>
-      </w:r>
-      <w:bookmarkEnd w:id="17"/>
-    </w:p>
-    <w:p>
-      <w:r>
-        <w:t>Robot sketches, design, purpose</w:t>
-      </w:r>
-    </w:p>
-    <w:p>
-      <w:pPr>
-        <w:pStyle w:val="Heading3"/>
-      </w:pPr>
-      <w:bookmarkStart w:id="18" w:name="_Toc12869907"/>
-      <w:r>
-        <w:t>Colors</w:t>
-      </w:r>
-      <w:bookmarkEnd w:id="18"/>
-    </w:p>
-    <w:p>
-      <w:r>
-        <w:t>C</w:t>
-      </w:r>
-      <w:r>
-        <w:t>olors</w:t>
-      </w:r>
-    </w:p>
-    <w:p>
-      <w:pPr>
-        <w:pStyle w:val="Heading3"/>
-      </w:pPr>
-      <w:bookmarkStart w:id="19" w:name="_Toc12869908"/>
-      <w:r>
-        <w:t>Fonts</w:t>
-      </w:r>
-      <w:bookmarkEnd w:id="19"/>
-    </w:p>
-    <w:p>
-      <w:r>
-        <w:t>fonts</w:t>
+      <w:r>
+        <w:t>Audio</w:t>
+      </w:r>
+    </w:p>
+    <w:p>
+      <w:r>
+        <w:t xml:space="preserve">All audio (SFX, music, voice lines) used in the </w:t>
+      </w:r>
+      <w:r>
+        <w:t>activity</w:t>
+      </w:r>
+      <w:r>
+        <w:t xml:space="preserve"> should go in the in this folder. If the number of assets grows to the point where </w:t>
+      </w:r>
+      <w:r>
+        <w:t>it</w:t>
+      </w:r>
+      <w:r>
+        <w:t xml:space="preserve"> is necessary, these can be organized at the secondary or n-most level into SFX, voicelines, and music.</w:t>
       </w:r>
     </w:p>
     <w:p>
       <w:pPr>
         <w:pStyle w:val="Heading2"/>
       </w:pPr>
-      <w:bookmarkStart w:id="20" w:name="_Toc12869909"/>
-      <w:r>
-        <w:t>UI</w:t>
-      </w:r>
-      <w:bookmarkEnd w:id="20"/>
-    </w:p>
-    <w:p>
-      <w:pPr>
-        <w:pStyle w:val="Heading3"/>
-      </w:pPr>
-      <w:bookmarkStart w:id="21" w:name="_Toc12869910"/>
-      <w:r>
-        <w:t>Design Guidelines</w:t>
-      </w:r>
-      <w:bookmarkEnd w:id="21"/>
-    </w:p>
-    <w:p>
-      <w:r>
-        <w:t>Guidelines</w:t>
-      </w:r>
-    </w:p>
-    <w:p>
-      <w:pPr>
-        <w:pStyle w:val="Heading3"/>
-      </w:pPr>
-      <w:bookmarkStart w:id="22" w:name="_Toc12869911"/>
-      <w:r>
-        <w:lastRenderedPageBreak/>
-        <w:t>Mockups</w:t>
-      </w:r>
-      <w:bookmarkEnd w:id="22"/>
-    </w:p>
-    <w:p>
-      <w:r>
-        <w:t>Mockup images here with notes, descriptions, etc.</w:t>
-      </w:r>
-    </w:p>
-    <w:p/>
-    <w:p>
-      <w:pPr>
-        <w:pStyle w:val="Heading1"/>
-      </w:pPr>
-      <w:bookmarkStart w:id="23" w:name="_Toc12869912"/>
-      <w:bookmarkStart w:id="24" w:name="_Toc12872196"/>
-      <w:r>
-        <w:t>References</w:t>
-      </w:r>
-      <w:bookmarkEnd w:id="23"/>
-      <w:bookmarkEnd w:id="24"/>
+      <w:r>
+        <w:t>Prefabs</w:t>
+      </w:r>
+    </w:p>
+    <w:p>
+      <w:r>
+        <w:t>Unity prefabs should be saved to this folder.</w:t>
+      </w:r>
     </w:p>
     <w:p>
       <w:pPr>
         <w:pStyle w:val="Heading2"/>
       </w:pPr>
-      <w:bookmarkStart w:id="25" w:name="_Toc12869913"/>
-      <w:r>
-        <w:t>Visual Design References</w:t>
-      </w:r>
-      <w:bookmarkEnd w:id="25"/>
-    </w:p>
-    <w:p>
-      <w:r>
-        <w:t>List here.</w:t>
-      </w:r>
-    </w:p>
-    <w:p>
-      <w:pPr>
-        <w:pStyle w:val="Heading2"/>
-      </w:pPr>
-      <w:bookmarkStart w:id="26" w:name="_Toc12869914"/>
-      <w:r>
-        <w:t>Educational References</w:t>
-      </w:r>
-      <w:bookmarkEnd w:id="26"/>
-    </w:p>
-    <w:p>
-      <w:r>
-        <w:t>Will likely include several academic papers. List here.</w:t>
-      </w:r>
-    </w:p>
-    <w:p>
-      <w:pPr>
-        <w:pStyle w:val="Heading2"/>
-      </w:pPr>
-      <w:bookmarkStart w:id="27" w:name="_Toc12869915"/>
-      <w:r>
-        <w:t>Game Design References</w:t>
-      </w:r>
+      <w:r>
+        <w:t>Scripts</w:t>
+      </w:r>
+    </w:p>
+    <w:p>
+      <w:r>
+        <w:t xml:space="preserve">All scripts should be saved under this folder </w:t>
+      </w:r>
+      <w:r>
+        <w:t>and, if necessary, further organized</w:t>
+      </w:r>
+      <w:bookmarkStart w:id="27" w:name="_GoBack"/>
       <w:bookmarkEnd w:id="27"/>
-    </w:p>
-    <w:p>
-      <w:r>
-        <w:t>Will likely include several academic papers. List here.</w:t>
-      </w:r>
-    </w:p>
-    <w:p>
-      <w:pPr>
-        <w:pStyle w:val="Heading1"/>
-      </w:pPr>
-      <w:r>
-        <w:t>Project File Structure and Guidelines</w:t>
-      </w:r>
-    </w:p>
-    <w:p>
-      <w:r>
-        <w:t xml:space="preserve">Each subfolder in the Unity project is organized by asset </w:t>
-      </w:r>
-      <w:proofErr w:type="gramStart"/>
-      <w:r>
-        <w:t>type, and</w:t>
-      </w:r>
-      <w:proofErr w:type="gramEnd"/>
-      <w:r>
-        <w:t xml:space="preserve"> divided into a binary based upon what type of interactive Science Warp component they support.</w:t>
-      </w:r>
-    </w:p>
-    <w:p>
-      <w:pPr>
-        <w:pStyle w:val="Heading2"/>
-      </w:pPr>
-      <w:r>
-        <w:t>Activities/Games Binary</w:t>
-      </w:r>
-    </w:p>
-    <w:p>
-      <w:r>
-        <w:t>Each folder</w:t>
-      </w:r>
-      <w:r>
-        <w:t xml:space="preserve"> containing an asset type contains at least two subfolders: one for “Games” and one for “Activities</w:t>
-      </w:r>
       <w:r>
         <w:t>.</w:t>
-      </w:r>
-      <w:r>
-        <w:t>”</w:t>
-      </w:r>
-      <w:r>
-        <w:t xml:space="preserve"> Several asset subfolders also include a “Common” asset folder, for assets that are used across several components.</w:t>
-      </w:r>
-      <w:r>
-        <w:t xml:space="preserve"> Each “Games” and “Activities” folder will include a subfolder for each individual component of the type (e.g., the “Games” folder includes a subfolder titled “Sailboat Game”).</w:t>
-      </w:r>
-    </w:p>
-    <w:p>
-      <w:pPr>
-        <w:pStyle w:val="Heading2"/>
-      </w:pPr>
-      <w:r>
-        <w:t>Art</w:t>
-      </w:r>
-    </w:p>
-    <w:p>
-      <w:r>
-        <w:t>The “Art” folder under Assets contains all art assets for the game. Subfolders include</w:t>
-      </w:r>
-      <w:r>
-        <w:t xml:space="preserve"> those for animations, models, textures, and UI.</w:t>
-      </w:r>
-    </w:p>
-    <w:p>
-      <w:pPr>
-        <w:pStyle w:val="Heading2"/>
-      </w:pPr>
-      <w:r>
-        <w:t>Audio</w:t>
-      </w:r>
-    </w:p>
-    <w:p>
-      <w:r>
-        <w:t xml:space="preserve">All audio (SFX, music, voice lines) used in the game should go in the proper sub-subfolder in this folder. If the number of assets grows to the point where this is necessary, these can be organized at the secondary or n-most level into SFX, </w:t>
-      </w:r>
-      <w:proofErr w:type="spellStart"/>
-      <w:r>
-        <w:t>voicelines</w:t>
-      </w:r>
-      <w:proofErr w:type="spellEnd"/>
-      <w:r>
-        <w:t>, and music.</w:t>
-      </w:r>
-    </w:p>
-    <w:p>
-      <w:pPr>
-        <w:pStyle w:val="Heading2"/>
-      </w:pPr>
-      <w:r>
-        <w:t>Prefabs</w:t>
-      </w:r>
-    </w:p>
-    <w:p>
-      <w:r>
-        <w:t>Unity prefabs should be saved to the proper sub-subfolder within this folder.</w:t>
-      </w:r>
-    </w:p>
-    <w:p>
-      <w:pPr>
-        <w:pStyle w:val="Heading2"/>
-      </w:pPr>
-      <w:r>
-        <w:t>Scripts</w:t>
-      </w:r>
-    </w:p>
-    <w:p>
-      <w:r>
-        <w:t>All scripts should be saved under this folder and organized as is proper.</w:t>
       </w:r>
     </w:p>
     <w:p>
@@ -3315,7 +3235,7 @@
 </file>
 
 <file path=customXml/itemProps1.xml><?xml version="1.0" encoding="utf-8"?>
-<ds:datastoreItem xmlns:ds="http://schemas.openxmlformats.org/officeDocument/2006/customXml" ds:itemID="{74A2B48D-40AB-46E1-A379-73D7154F17BA}">
+<ds:datastoreItem xmlns:ds="http://schemas.openxmlformats.org/officeDocument/2006/customXml" ds:itemID="{86730AC3-2F53-402B-B4F1-8BDBADFAB682}">
   <ds:schemaRefs>
     <ds:schemaRef ds:uri="http://schemas.openxmlformats.org/officeDocument/2006/bibliography"/>
   </ds:schemaRefs>

</xml_diff>